<commit_message>
modifica disenhos y agrega orificios
</commit_message>
<xml_diff>
--- a/Omni Wrist III/Omni Wrist.docx
+++ b/Omni Wrist III/Omni Wrist.docx
@@ -9,59 +9,17 @@
           <w:szCs w:val="40"/>
         </w:rPr>
       </w:pPr>
-      <w:proofErr w:type="spellStart"/>
       <w:r>
         <w:rPr>
           <w:sz w:val="40"/>
           <w:szCs w:val="40"/>
         </w:rPr>
-        <w:t>Omni</w:t>
-      </w:r>
-      <w:proofErr w:type="spellEnd"/>
-      <w:r>
-        <w:rPr>
-          <w:sz w:val="40"/>
-          <w:szCs w:val="40"/>
-        </w:rPr>
-        <w:t xml:space="preserve"> </w:t>
-      </w:r>
-      <w:proofErr w:type="spellStart"/>
-      <w:r>
-        <w:rPr>
-          <w:sz w:val="40"/>
-          <w:szCs w:val="40"/>
-        </w:rPr>
-        <w:t>Wrist</w:t>
-      </w:r>
-      <w:proofErr w:type="spellEnd"/>
+        <w:t>Omni Wrist</w:t>
+      </w:r>
     </w:p>
     <w:p>
       <w:r>
-        <w:t xml:space="preserve">El </w:t>
-      </w:r>
-      <w:proofErr w:type="spellStart"/>
-      <w:r>
-        <w:t>omni</w:t>
-      </w:r>
-      <w:proofErr w:type="spellEnd"/>
-      <w:r>
-        <w:t xml:space="preserve"> </w:t>
-      </w:r>
-      <w:proofErr w:type="spellStart"/>
-      <w:r>
-        <w:t>wrist</w:t>
-      </w:r>
-      <w:proofErr w:type="spellEnd"/>
-      <w:r>
-        <w:t xml:space="preserve"> actúa como base del lanzador de balones de </w:t>
-      </w:r>
-      <w:proofErr w:type="spellStart"/>
-      <w:r>
-        <w:t>volleyball</w:t>
-      </w:r>
-      <w:proofErr w:type="spellEnd"/>
-      <w:r>
-        <w:t>.</w:t>
+        <w:t>El omni wrist actúa como base del lanzador de balones de volleyball.</w:t>
       </w:r>
     </w:p>
     <w:p>
@@ -84,48 +42,11 @@
       <w:r>
         <w:t xml:space="preserve">Se presentan actualmente dos diseños, en la carpeta diseño eléctricos v1 se encuentra el primer diseño, realizado por el equipo eléctrico. En esta carpeta se tienen 4 archivos, el archivo </w:t>
       </w:r>
-      <w:proofErr w:type="spellStart"/>
-      <w:r>
-        <w:t>omni</w:t>
-      </w:r>
-      <w:proofErr w:type="spellEnd"/>
-      <w:r>
-        <w:t xml:space="preserve"> </w:t>
-      </w:r>
-      <w:proofErr w:type="spellStart"/>
-      <w:r>
-        <w:t>wrist</w:t>
-      </w:r>
-      <w:proofErr w:type="spellEnd"/>
-      <w:r>
-        <w:t xml:space="preserve"> movimiento v10.f3d</w:t>
-      </w:r>
-      <w:r>
-        <w:t xml:space="preserve"> es un archivo que presenta el diseño completo realizado, y se abre con el programa fusión 360. Además, se presentan tres archivos </w:t>
-      </w:r>
-      <w:proofErr w:type="spellStart"/>
-      <w:r>
-        <w:t>stl</w:t>
-      </w:r>
-      <w:proofErr w:type="spellEnd"/>
-      <w:r>
-        <w:t xml:space="preserve"> que corresponden al octágono, al brazo largo y al brazo corto, estos archivos se abren con cualquier programa de modelado 3d.  En la figura 1 se presenta el diseño del </w:t>
-      </w:r>
-      <w:proofErr w:type="spellStart"/>
-      <w:r>
-        <w:t>omni</w:t>
-      </w:r>
-      <w:proofErr w:type="spellEnd"/>
-      <w:r>
-        <w:t xml:space="preserve"> </w:t>
-      </w:r>
-      <w:proofErr w:type="spellStart"/>
-      <w:r>
-        <w:t>wrist</w:t>
-      </w:r>
-      <w:proofErr w:type="spellEnd"/>
-      <w:r>
-        <w:t xml:space="preserve"> realizado por el equipo eléctricos.</w:t>
+      <w:r>
+        <w:t>omni wrist movimiento v10.f3d</w:t>
+      </w:r>
+      <w:r>
+        <w:t xml:space="preserve"> es un archivo que presenta el diseño completo realizado, y se abre con el programa fusión 360. Además, se presentan tres archivos stl que corresponden al octágono, al brazo largo y al brazo corto, estos archivos se abren con cualquier programa de modelado 3d.  En la figura 1 se presenta el diseño del omni wrist realizado por el equipo eléctricos.</w:t>
       </w:r>
     </w:p>
     <w:p>
@@ -136,16 +57,15 @@
           <w:szCs w:val="20"/>
         </w:rPr>
       </w:pPr>
+      <w:bookmarkStart w:id="0" w:name="_GoBack"/>
       <w:r>
         <w:rPr>
           <w:noProof/>
-          <w:sz w:val="20"/>
-          <w:szCs w:val="20"/>
         </w:rPr>
         <w:drawing>
-          <wp:inline distT="0" distB="0" distL="0" distR="0" wp14:anchorId="1FE0AB73" wp14:editId="2CF0C4C8">
-            <wp:extent cx="3577547" cy="4648200"/>
-            <wp:effectExtent l="0" t="0" r="4445" b="0"/>
+          <wp:inline distT="0" distB="0" distL="0" distR="0" wp14:anchorId="4D8138E0" wp14:editId="61128BEF">
+            <wp:extent cx="2697480" cy="4321544"/>
+            <wp:effectExtent l="0" t="0" r="7620" b="3175"/>
             <wp:docPr id="1" name="Imagen 1"/>
             <wp:cNvGraphicFramePr>
               <a:graphicFrameLocks xmlns:a="http://schemas.openxmlformats.org/drawingml/2006/main" noChangeAspect="1"/>
@@ -154,36 +74,23 @@
               <a:graphicData uri="http://schemas.openxmlformats.org/drawingml/2006/picture">
                 <pic:pic xmlns:pic="http://schemas.openxmlformats.org/drawingml/2006/picture">
                   <pic:nvPicPr>
-                    <pic:cNvPr id="0" name="Picture 1"/>
-                    <pic:cNvPicPr>
-                      <a:picLocks noChangeAspect="1" noChangeArrowheads="1"/>
-                    </pic:cNvPicPr>
+                    <pic:cNvPr id="1" name=""/>
+                    <pic:cNvPicPr/>
                   </pic:nvPicPr>
                   <pic:blipFill>
-                    <a:blip r:embed="rId5">
-                      <a:extLst>
-                        <a:ext uri="{28A0092B-C50C-407E-A947-70E740481C1C}">
-                          <a14:useLocalDpi xmlns:a14="http://schemas.microsoft.com/office/drawing/2010/main" val="0"/>
-                        </a:ext>
-                      </a:extLst>
-                    </a:blip>
-                    <a:srcRect/>
+                    <a:blip r:embed="rId5"/>
                     <a:stretch>
                       <a:fillRect/>
                     </a:stretch>
                   </pic:blipFill>
-                  <pic:spPr bwMode="auto">
+                  <pic:spPr>
                     <a:xfrm>
                       <a:off x="0" y="0"/>
-                      <a:ext cx="3578330" cy="4649217"/>
+                      <a:ext cx="2708608" cy="4339373"/>
                     </a:xfrm>
                     <a:prstGeom prst="rect">
                       <a:avLst/>
                     </a:prstGeom>
-                    <a:noFill/>
-                    <a:ln>
-                      <a:noFill/>
-                    </a:ln>
                   </pic:spPr>
                 </pic:pic>
               </a:graphicData>
@@ -191,6 +98,7 @@
           </wp:inline>
         </w:drawing>
       </w:r>
+      <w:bookmarkEnd w:id="0"/>
     </w:p>
     <w:p>
       <w:pPr>
@@ -205,80 +113,12 @@
           <w:sz w:val="20"/>
           <w:szCs w:val="20"/>
         </w:rPr>
-        <w:t xml:space="preserve">Figura 1: Diseño del </w:t>
-      </w:r>
-      <w:proofErr w:type="spellStart"/>
-      <w:r>
-        <w:rPr>
-          <w:sz w:val="20"/>
-          <w:szCs w:val="20"/>
-        </w:rPr>
-        <w:t>omni</w:t>
-      </w:r>
-      <w:proofErr w:type="spellEnd"/>
-      <w:r>
-        <w:rPr>
-          <w:sz w:val="20"/>
-          <w:szCs w:val="20"/>
-        </w:rPr>
-        <w:t xml:space="preserve"> </w:t>
-      </w:r>
-      <w:proofErr w:type="spellStart"/>
-      <w:r>
-        <w:rPr>
-          <w:sz w:val="20"/>
-          <w:szCs w:val="20"/>
-        </w:rPr>
-        <w:t>wrist</w:t>
-      </w:r>
-      <w:proofErr w:type="spellEnd"/>
-      <w:r>
-        <w:rPr>
-          <w:sz w:val="20"/>
-          <w:szCs w:val="20"/>
-        </w:rPr>
-        <w:t xml:space="preserve"> realizado por el equipo eléctrico.</w:t>
+        <w:t>Figura 1: Diseño del omni wrist realizado por el equipo eléctrico.</w:t>
       </w:r>
     </w:p>
     <w:p>
       <w:r>
-        <w:t xml:space="preserve">Por otro lado, se tiene el segundo diseño realizado, el cual fue realizado posteriormente por el equipo mecánico. En la carpeta diseño mecánicos v1 se presenta este diseño. Además, hay dos subcarpetas, en la primera se encuentra el diseño realizado en </w:t>
-      </w:r>
-      <w:proofErr w:type="spellStart"/>
-      <w:r>
-        <w:t>solid</w:t>
-      </w:r>
-      <w:proofErr w:type="spellEnd"/>
-      <w:r>
-        <w:t xml:space="preserve"> Edge, mientras que en la segunda se presenta el diseño en formato </w:t>
-      </w:r>
-      <w:proofErr w:type="spellStart"/>
-      <w:r>
-        <w:t>stl</w:t>
-      </w:r>
-      <w:proofErr w:type="spellEnd"/>
-      <w:r>
-        <w:t xml:space="preserve"> con cada una de sus partes por separadas y además </w:t>
-      </w:r>
-      <w:r>
-        <w:lastRenderedPageBreak/>
-        <w:t xml:space="preserve">todas juntas. Finalmente, en la figura 2 se presenta el diseño del </w:t>
-      </w:r>
-      <w:proofErr w:type="spellStart"/>
-      <w:r>
-        <w:t>omni</w:t>
-      </w:r>
-      <w:proofErr w:type="spellEnd"/>
-      <w:r>
-        <w:t xml:space="preserve"> </w:t>
-      </w:r>
-      <w:proofErr w:type="spellStart"/>
-      <w:r>
-        <w:t>wrist</w:t>
-      </w:r>
-      <w:proofErr w:type="spellEnd"/>
-      <w:r>
-        <w:t xml:space="preserve"> realizado por </w:t>
+        <w:t xml:space="preserve">Por otro lado, se tiene el segundo diseño realizado, el cual fue realizado posteriormente por el equipo mecánico. En la carpeta diseño mecánicos v1 se presenta este diseño. Además, hay dos subcarpetas, en la primera se encuentra el diseño realizado en solid Edge, mientras que en la segunda se presenta el diseño en formato stl con cada una de sus partes por separadas y además todas juntas. Finalmente, en la figura 2 se presenta el diseño del omni wrist realizado por </w:t>
       </w:r>
       <w:r>
         <w:t>este equipo.</w:t>
@@ -292,6 +132,7 @@
         <w:rPr>
           <w:noProof/>
         </w:rPr>
+        <w:lastRenderedPageBreak/>
         <w:drawing>
           <wp:inline distT="0" distB="0" distL="0" distR="0" wp14:anchorId="2EE7F1CD" wp14:editId="0F7C87E1">
             <wp:extent cx="4631716" cy="4663440"/>
@@ -369,56 +210,22 @@
           <w:sz w:val="20"/>
           <w:szCs w:val="20"/>
         </w:rPr>
-        <w:t xml:space="preserve">: Diseño del </w:t>
-      </w:r>
-      <w:proofErr w:type="spellStart"/>
+        <w:t xml:space="preserve">: Diseño del omni wrist realizado por el equipo </w:t>
+      </w:r>
       <w:r>
         <w:rPr>
           <w:sz w:val="20"/>
           <w:szCs w:val="20"/>
         </w:rPr>
-        <w:t>omni</w:t>
-      </w:r>
-      <w:proofErr w:type="spellEnd"/>
+        <w:t>mecánico</w:t>
+      </w:r>
       <w:r>
         <w:rPr>
           <w:sz w:val="20"/>
           <w:szCs w:val="20"/>
         </w:rPr>
-        <w:t xml:space="preserve"> </w:t>
-      </w:r>
-      <w:proofErr w:type="spellStart"/>
-      <w:r>
-        <w:rPr>
-          <w:sz w:val="20"/>
-          <w:szCs w:val="20"/>
-        </w:rPr>
-        <w:t>wrist</w:t>
-      </w:r>
-      <w:proofErr w:type="spellEnd"/>
-      <w:r>
-        <w:rPr>
-          <w:sz w:val="20"/>
-          <w:szCs w:val="20"/>
-        </w:rPr>
-        <w:t xml:space="preserve"> realizado por el equipo </w:t>
-      </w:r>
-      <w:r>
-        <w:rPr>
-          <w:sz w:val="20"/>
-          <w:szCs w:val="20"/>
-        </w:rPr>
-        <w:t>mecánico</w:t>
-      </w:r>
-      <w:r>
-        <w:rPr>
-          <w:sz w:val="20"/>
-          <w:szCs w:val="20"/>
-        </w:rPr>
         <w:t>.</w:t>
       </w:r>
-      <w:bookmarkStart w:id="0" w:name="_GoBack"/>
-      <w:bookmarkEnd w:id="0"/>
     </w:p>
     <w:p/>
     <w:sectPr>
@@ -554,6 +361,7 @@
     <w:lsdException w:name="HTML Sample" w:semiHidden="1" w:unhideWhenUsed="1"/>
     <w:lsdException w:name="HTML Typewriter" w:semiHidden="1" w:unhideWhenUsed="1"/>
     <w:lsdException w:name="HTML Variable" w:semiHidden="1" w:unhideWhenUsed="1"/>
+    <w:lsdException w:name="Normal Table" w:semiHidden="1" w:unhideWhenUsed="1"/>
     <w:lsdException w:name="annotation subject" w:semiHidden="1" w:unhideWhenUsed="1"/>
     <w:lsdException w:name="No List" w:semiHidden="1" w:unhideWhenUsed="1"/>
     <w:lsdException w:name="Outline List 1" w:semiHidden="1" w:unhideWhenUsed="1"/>
@@ -600,8 +408,10 @@
     <w:lsdException w:name="Table Subtle 2" w:semiHidden="1" w:unhideWhenUsed="1"/>
     <w:lsdException w:name="Table Web 1" w:semiHidden="1" w:unhideWhenUsed="1"/>
     <w:lsdException w:name="Table Web 2" w:semiHidden="1" w:unhideWhenUsed="1"/>
+    <w:lsdException w:name="Table Web 3" w:semiHidden="1" w:unhideWhenUsed="1"/>
     <w:lsdException w:name="Balloon Text" w:semiHidden="1" w:unhideWhenUsed="1"/>
     <w:lsdException w:name="Table Grid" w:uiPriority="39"/>
+    <w:lsdException w:name="Table Theme" w:semiHidden="1" w:unhideWhenUsed="1"/>
     <w:lsdException w:name="Placeholder Text" w:semiHidden="1"/>
     <w:lsdException w:name="No Spacing" w:uiPriority="1" w:qFormat="1"/>
     <w:lsdException w:name="Light Shading" w:uiPriority="60"/>

</xml_diff>